<commit_message>
update normalisation doc (remove synonyms)
</commit_message>
<xml_diff>
--- a/Assignments/Ass1B/ad_normalisation.docx
+++ b/Assignments/Ass1B/ad_normalisation.docx
@@ -130,16 +130,91 @@
           <w:sz w:val="24"/>
           <w:szCs w:val="24"/>
         </w:rPr>
-        <w:t>name, owner_addstreet, owner_addtown, owner_addpostcode, pref_vetid, pref_vetname, (pet_id, pet_gender, pet_name, pet_type, pet_bdate, pet_deceased)</w:t>
-      </w:r>
-    </w:p>
-    <w:p>
-      <w:pPr>
-        <w:rPr>
-          <w:sz w:val="24"/>
-          <w:szCs w:val="24"/>
-        </w:rPr>
-      </w:pPr>
+        <w:t xml:space="preserve">name, owner_addstreet, owner_addtown, owner_addpostcode, </w:t>
+      </w:r>
+      <w:r>
+        <w:rPr>
+          <w:sz w:val="24"/>
+          <w:szCs w:val="24"/>
+        </w:rPr>
+        <w:t>vet_</w:t>
+      </w:r>
+      <w:r>
+        <w:rPr>
+          <w:sz w:val="24"/>
+          <w:szCs w:val="24"/>
+        </w:rPr>
+        <w:t xml:space="preserve">id, </w:t>
+      </w:r>
+      <w:r>
+        <w:rPr>
+          <w:sz w:val="24"/>
+          <w:szCs w:val="24"/>
+        </w:rPr>
+        <w:t>vet_</w:t>
+      </w:r>
+      <w:r>
+        <w:rPr>
+          <w:sz w:val="24"/>
+          <w:szCs w:val="24"/>
+        </w:rPr>
+        <w:t>name, (pet_id, pet_gender, pet_name, pet_type, pet_bdate, pet_deceased)</w:t>
+      </w:r>
+    </w:p>
+    <w:p>
+      <w:pPr>
+        <w:rPr>
+          <w:i/>
+          <w:iCs/>
+          <w:sz w:val="24"/>
+          <w:szCs w:val="24"/>
+        </w:rPr>
+      </w:pPr>
+      <w:r>
+        <w:rPr>
+          <w:i/>
+          <w:iCs/>
+          <w:sz w:val="24"/>
+          <w:szCs w:val="24"/>
+        </w:rPr>
+        <w:t xml:space="preserve">* replacement of </w:t>
+      </w:r>
+      <w:r>
+        <w:rPr>
+          <w:i/>
+          <w:iCs/>
+          <w:sz w:val="24"/>
+          <w:szCs w:val="24"/>
+        </w:rPr>
+        <w:t>preferred vet</w:t>
+      </w:r>
+      <w:r>
+        <w:rPr>
+          <w:i/>
+          <w:iCs/>
+          <w:sz w:val="24"/>
+          <w:szCs w:val="24"/>
+        </w:rPr>
+        <w:t xml:space="preserve"> details with vet details - a </w:t>
+      </w:r>
+      <w:r>
+        <w:rPr>
+          <w:i/>
+          <w:iCs/>
+          <w:sz w:val="24"/>
+          <w:szCs w:val="24"/>
+        </w:rPr>
+        <w:t>preferred</w:t>
+      </w:r>
+      <w:r>
+        <w:rPr>
+          <w:i/>
+          <w:iCs/>
+          <w:sz w:val="24"/>
+          <w:szCs w:val="24"/>
+        </w:rPr>
+        <w:t xml:space="preserve"> vet is a vet - to prevent synonyms </w:t>
+      </w:r>
     </w:p>
     <w:p>
       <w:pPr>
@@ -203,7 +278,35 @@
           <w:sz w:val="24"/>
           <w:szCs w:val="24"/>
         </w:rPr>
-        <w:t>, owner_givname, owner_famname, owner_addstreet, owner_addtown, owner_addpostcode, pref_vetid, pref_vetname</w:t>
+        <w:t xml:space="preserve">, owner_givname, owner_famname, owner_addstreet, owner_addtown, owner_addpostcode, </w:t>
+      </w:r>
+      <w:r>
+        <w:rPr>
+          <w:sz w:val="24"/>
+          <w:szCs w:val="24"/>
+        </w:rPr>
+        <w:t>vet_</w:t>
+      </w:r>
+      <w:r>
+        <w:rPr>
+          <w:sz w:val="24"/>
+          <w:szCs w:val="24"/>
+        </w:rPr>
+        <w:t xml:space="preserve">id, </w:t>
+      </w:r>
+      <w:r>
+        <w:rPr>
+          <w:sz w:val="24"/>
+          <w:szCs w:val="24"/>
+        </w:rPr>
+        <w:t>vet_</w:t>
+      </w:r>
+      <w:r>
+        <w:rPr>
+          <w:sz w:val="24"/>
+          <w:szCs w:val="24"/>
+        </w:rPr>
+        <w:t>name</w:t>
       </w:r>
       <w:r>
         <w:rPr>
@@ -372,7 +475,35 @@
           <w:sz w:val="24"/>
           <w:szCs w:val="24"/>
         </w:rPr>
-        <w:t>, owner_givname, owner_famname, owner_addstreet, owner_addtown, owner_addpostcode, pref_vetid, pref_vetname</w:t>
+        <w:t xml:space="preserve">, owner_givname, owner_famname, owner_addstreet, owner_addtown, owner_addpostcode, </w:t>
+      </w:r>
+      <w:r>
+        <w:rPr>
+          <w:sz w:val="24"/>
+          <w:szCs w:val="24"/>
+        </w:rPr>
+        <w:t>vet_</w:t>
+      </w:r>
+      <w:r>
+        <w:rPr>
+          <w:sz w:val="24"/>
+          <w:szCs w:val="24"/>
+        </w:rPr>
+        <w:t xml:space="preserve">id, </w:t>
+      </w:r>
+      <w:r>
+        <w:rPr>
+          <w:sz w:val="24"/>
+          <w:szCs w:val="24"/>
+        </w:rPr>
+        <w:t>vet_</w:t>
+      </w:r>
+      <w:r>
+        <w:rPr>
+          <w:sz w:val="24"/>
+          <w:szCs w:val="24"/>
+        </w:rPr>
+        <w:t>name</w:t>
       </w:r>
       <w:r>
         <w:rPr>
@@ -461,7 +592,14 @@
           <w:sz w:val="24"/>
           <w:szCs w:val="24"/>
         </w:rPr>
-        <w:t xml:space="preserve">pref_vetid </w:t>
+        <w:t>vet_</w:t>
+      </w:r>
+      <w:r>
+        <w:rPr>
+          <w:sz w:val="24"/>
+          <w:szCs w:val="24"/>
+        </w:rPr>
+        <w:t xml:space="preserve">id </w:t>
       </w:r>
       <w:r>
         <w:rPr>
@@ -475,7 +613,21 @@
           <w:sz w:val="24"/>
           <w:szCs w:val="24"/>
         </w:rPr>
-        <w:t xml:space="preserve"> pref_vetname</w:t>
+        <w:t xml:space="preserve"> </w:t>
+      </w:r>
+      <w:r>
+        <w:rPr>
+          <w:sz w:val="24"/>
+          <w:szCs w:val="24"/>
+        </w:rPr>
+        <w:t>vet_</w:t>
+      </w:r>
+      <w:r>
+        <w:rPr>
+          <w:sz w:val="24"/>
+          <w:szCs w:val="24"/>
+        </w:rPr>
+        <w:t>name</w:t>
       </w:r>
     </w:p>
     <w:p>
@@ -555,7 +707,21 @@
           <w:sz w:val="24"/>
           <w:szCs w:val="24"/>
         </w:rPr>
-        <w:t>, pref_vetid</w:t>
+        <w:t xml:space="preserve">, </w:t>
+      </w:r>
+      <w:r>
+        <w:rPr>
+          <w:sz w:val="24"/>
+          <w:szCs w:val="24"/>
+        </w:rPr>
+        <w:t>vet_</w:t>
+      </w:r>
+      <w:r>
+        <w:rPr>
+          <w:sz w:val="24"/>
+          <w:szCs w:val="24"/>
+        </w:rPr>
+        <w:t>id</w:t>
       </w:r>
       <w:r>
         <w:rPr>
@@ -577,22 +743,51 @@
           <w:sz w:val="24"/>
           <w:szCs w:val="24"/>
         </w:rPr>
-        <w:t>PREFERENCE (</w:t>
-      </w:r>
-      <w:r>
-        <w:rPr>
-          <w:sz w:val="24"/>
-          <w:szCs w:val="24"/>
-          <w:u w:val="single"/>
-        </w:rPr>
-        <w:t>pref_vetid</w:t>
-      </w:r>
-      <w:r>
-        <w:rPr>
-          <w:sz w:val="24"/>
-          <w:szCs w:val="24"/>
-        </w:rPr>
-        <w:t>, pref_vetname)</w:t>
+        <w:t>VET</w:t>
+      </w:r>
+      <w:r>
+        <w:rPr>
+          <w:sz w:val="24"/>
+          <w:szCs w:val="24"/>
+        </w:rPr>
+        <w:t xml:space="preserve"> (</w:t>
+      </w:r>
+      <w:r>
+        <w:rPr>
+          <w:sz w:val="24"/>
+          <w:szCs w:val="24"/>
+          <w:u w:val="single"/>
+        </w:rPr>
+        <w:t>vet_</w:t>
+      </w:r>
+      <w:r>
+        <w:rPr>
+          <w:sz w:val="24"/>
+          <w:szCs w:val="24"/>
+          <w:u w:val="single"/>
+        </w:rPr>
+        <w:t>id</w:t>
+      </w:r>
+      <w:r>
+        <w:rPr>
+          <w:sz w:val="24"/>
+          <w:szCs w:val="24"/>
+        </w:rPr>
+        <w:t xml:space="preserve">, </w:t>
+      </w:r>
+      <w:r>
+        <w:rPr>
+          <w:sz w:val="24"/>
+          <w:szCs w:val="24"/>
+        </w:rPr>
+        <w:t>vet_</w:t>
+      </w:r>
+      <w:r>
+        <w:rPr>
+          <w:sz w:val="24"/>
+          <w:szCs w:val="24"/>
+        </w:rPr>
+        <w:t>name)</w:t>
       </w:r>
     </w:p>
     <w:p>
@@ -675,7 +870,6 @@
           <w:sz w:val="24"/>
           <w:szCs w:val="24"/>
         </w:rPr>
-        <w:lastRenderedPageBreak/>
         <w:t>Full dependencies:</w:t>
       </w:r>
     </w:p>
@@ -719,22 +913,43 @@
           <w:sz w:val="24"/>
           <w:szCs w:val="24"/>
         </w:rPr>
-        <w:t>, pref_vetid</w:t>
-      </w:r>
-    </w:p>
-    <w:p>
-      <w:pPr>
-        <w:rPr>
-          <w:sz w:val="24"/>
-          <w:szCs w:val="24"/>
-        </w:rPr>
-      </w:pPr>
-      <w:r>
-        <w:rPr>
-          <w:sz w:val="24"/>
-          <w:szCs w:val="24"/>
-        </w:rPr>
-        <w:t xml:space="preserve">pref_vetid </w:t>
+        <w:t xml:space="preserve">, </w:t>
+      </w:r>
+      <w:r>
+        <w:rPr>
+          <w:sz w:val="24"/>
+          <w:szCs w:val="24"/>
+        </w:rPr>
+        <w:t>vet_</w:t>
+      </w:r>
+      <w:r>
+        <w:rPr>
+          <w:sz w:val="24"/>
+          <w:szCs w:val="24"/>
+        </w:rPr>
+        <w:t>id</w:t>
+      </w:r>
+    </w:p>
+    <w:p>
+      <w:pPr>
+        <w:rPr>
+          <w:sz w:val="24"/>
+          <w:szCs w:val="24"/>
+        </w:rPr>
+      </w:pPr>
+      <w:r>
+        <w:rPr>
+          <w:sz w:val="24"/>
+          <w:szCs w:val="24"/>
+        </w:rPr>
+        <w:t>vet_</w:t>
+      </w:r>
+      <w:r>
+        <w:rPr>
+          <w:sz w:val="24"/>
+          <w:szCs w:val="24"/>
+        </w:rPr>
+        <w:t xml:space="preserve">id </w:t>
       </w:r>
       <w:r>
         <w:rPr>
@@ -748,7 +963,21 @@
           <w:sz w:val="24"/>
           <w:szCs w:val="24"/>
         </w:rPr>
-        <w:t xml:space="preserve"> pref_vetname</w:t>
+        <w:t xml:space="preserve"> </w:t>
+      </w:r>
+      <w:r>
+        <w:rPr>
+          <w:sz w:val="24"/>
+          <w:szCs w:val="24"/>
+        </w:rPr>
+        <w:t>vet_</w:t>
+      </w:r>
+      <w:r>
+        <w:rPr>
+          <w:sz w:val="24"/>
+          <w:szCs w:val="24"/>
+        </w:rPr>
+        <w:t>name</w:t>
       </w:r>
     </w:p>
     <w:p>
@@ -887,14 +1116,7 @@
           <w:sz w:val="24"/>
           <w:szCs w:val="24"/>
         </w:rPr>
-        <w:t>serv</w:t>
-      </w:r>
-      <w:r>
-        <w:rPr>
-          <w:sz w:val="24"/>
-          <w:szCs w:val="24"/>
-        </w:rPr>
-        <w:t>ice</w:t>
+        <w:t>vet</w:t>
       </w:r>
       <w:r>
         <w:rPr>
@@ -908,6 +1130,13 @@
           <w:sz w:val="24"/>
           <w:szCs w:val="24"/>
         </w:rPr>
+        <w:t xml:space="preserve">id, </w:t>
+      </w:r>
+      <w:r>
+        <w:rPr>
+          <w:sz w:val="24"/>
+          <w:szCs w:val="24"/>
+        </w:rPr>
         <w:t>vet</w:t>
       </w:r>
       <w:r>
@@ -922,31 +1151,72 @@
           <w:sz w:val="24"/>
           <w:szCs w:val="24"/>
         </w:rPr>
-        <w:t xml:space="preserve">id, </w:t>
-      </w:r>
-      <w:r>
-        <w:rPr>
-          <w:sz w:val="24"/>
-          <w:szCs w:val="24"/>
-        </w:rPr>
-        <w:t>serv</w:t>
-      </w:r>
-      <w:r>
-        <w:rPr>
-          <w:sz w:val="24"/>
-          <w:szCs w:val="24"/>
-        </w:rPr>
-        <w:t>ice</w:t>
-      </w:r>
-      <w:r>
-        <w:rPr>
-          <w:sz w:val="24"/>
-          <w:szCs w:val="24"/>
-        </w:rPr>
-        <w:t>_</w:t>
-      </w:r>
-      <w:r>
-        <w:rPr>
+        <w:t xml:space="preserve">name, </w:t>
+      </w:r>
+      <w:r>
+        <w:rPr>
+          <w:sz w:val="24"/>
+          <w:szCs w:val="24"/>
+        </w:rPr>
+        <w:t>visit_datetime</w:t>
+      </w:r>
+      <w:r>
+        <w:rPr>
+          <w:sz w:val="24"/>
+          <w:szCs w:val="24"/>
+        </w:rPr>
+        <w:t>, (service_code, service_desc, service_cost), (drug_id, drug_name, drug_qty, drug_cost), visit_totalcost, visit_paidby)</w:t>
+      </w:r>
+    </w:p>
+    <w:p>
+      <w:pPr>
+        <w:rPr>
+          <w:i/>
+          <w:iCs/>
+          <w:sz w:val="24"/>
+          <w:szCs w:val="24"/>
+        </w:rPr>
+      </w:pPr>
+      <w:r>
+        <w:rPr>
+          <w:i/>
+          <w:iCs/>
+          <w:sz w:val="24"/>
+          <w:szCs w:val="24"/>
+        </w:rPr>
+        <w:t>*</w:t>
+      </w:r>
+      <w:r>
+        <w:rPr>
+          <w:i/>
+          <w:iCs/>
+          <w:sz w:val="24"/>
+          <w:szCs w:val="24"/>
+        </w:rPr>
+        <w:t xml:space="preserve"> replacement of </w:t>
+      </w:r>
+      <w:r>
+        <w:rPr>
+          <w:i/>
+          <w:iCs/>
+          <w:sz w:val="24"/>
+          <w:szCs w:val="24"/>
+        </w:rPr>
+        <w:t>servicing vet</w:t>
+      </w:r>
+      <w:r>
+        <w:rPr>
+          <w:i/>
+          <w:iCs/>
+          <w:sz w:val="24"/>
+          <w:szCs w:val="24"/>
+        </w:rPr>
+        <w:t xml:space="preserve"> details with </w:t>
+      </w:r>
+      <w:r>
+        <w:rPr>
+          <w:i/>
+          <w:iCs/>
           <w:sz w:val="24"/>
           <w:szCs w:val="24"/>
         </w:rPr>
@@ -954,26 +1224,67 @@
       </w:r>
       <w:r>
         <w:rPr>
-          <w:sz w:val="24"/>
-          <w:szCs w:val="24"/>
-        </w:rPr>
-        <w:t>_</w:t>
-      </w:r>
-      <w:r>
-        <w:rPr>
-          <w:sz w:val="24"/>
-          <w:szCs w:val="24"/>
-        </w:rPr>
-        <w:t>name, visit_date, visit_time, (service_code, service_desc, service_cost), (drug_id, drug_name, drug_qty, drug_cost), visit_totalcost, visit_paidby)</w:t>
-      </w:r>
-    </w:p>
-    <w:p>
-      <w:pPr>
-        <w:rPr>
-          <w:sz w:val="24"/>
-          <w:szCs w:val="24"/>
-        </w:rPr>
-      </w:pPr>
+          <w:i/>
+          <w:iCs/>
+          <w:sz w:val="24"/>
+          <w:szCs w:val="24"/>
+        </w:rPr>
+        <w:t xml:space="preserve"> details - a </w:t>
+      </w:r>
+      <w:r>
+        <w:rPr>
+          <w:i/>
+          <w:iCs/>
+          <w:sz w:val="24"/>
+          <w:szCs w:val="24"/>
+        </w:rPr>
+        <w:t>servicing vet</w:t>
+      </w:r>
+      <w:r>
+        <w:rPr>
+          <w:i/>
+          <w:iCs/>
+          <w:sz w:val="24"/>
+          <w:szCs w:val="24"/>
+        </w:rPr>
+        <w:t xml:space="preserve"> is a </w:t>
+      </w:r>
+      <w:r>
+        <w:rPr>
+          <w:i/>
+          <w:iCs/>
+          <w:sz w:val="24"/>
+          <w:szCs w:val="24"/>
+        </w:rPr>
+        <w:t>vet</w:t>
+      </w:r>
+      <w:r>
+        <w:rPr>
+          <w:i/>
+          <w:iCs/>
+          <w:sz w:val="24"/>
+          <w:szCs w:val="24"/>
+        </w:rPr>
+        <w:t xml:space="preserve"> - </w:t>
+      </w:r>
+      <w:r>
+        <w:rPr>
+          <w:i/>
+          <w:iCs/>
+          <w:sz w:val="24"/>
+          <w:szCs w:val="24"/>
+        </w:rPr>
+        <w:t>to</w:t>
+      </w:r>
+      <w:r>
+        <w:rPr>
+          <w:i/>
+          <w:iCs/>
+          <w:sz w:val="24"/>
+          <w:szCs w:val="24"/>
+        </w:rPr>
+        <w:t xml:space="preserve"> prevent synonyms </w:t>
+      </w:r>
     </w:p>
     <w:p>
       <w:pPr>
@@ -1030,21 +1341,7 @@
           <w:sz w:val="24"/>
           <w:szCs w:val="24"/>
         </w:rPr>
-        <w:t>serv</w:t>
-      </w:r>
-      <w:r>
-        <w:rPr>
-          <w:sz w:val="24"/>
-          <w:szCs w:val="24"/>
-        </w:rPr>
-        <w:t>ice</w:t>
-      </w:r>
-      <w:r>
-        <w:rPr>
-          <w:sz w:val="24"/>
-          <w:szCs w:val="24"/>
-        </w:rPr>
-        <w:t>_vet</w:t>
+        <w:t>vet</w:t>
       </w:r>
       <w:r>
         <w:rPr>
@@ -1058,21 +1355,14 @@
           <w:sz w:val="24"/>
           <w:szCs w:val="24"/>
         </w:rPr>
-        <w:t>id, serv</w:t>
-      </w:r>
-      <w:r>
-        <w:rPr>
-          <w:sz w:val="24"/>
-          <w:szCs w:val="24"/>
-        </w:rPr>
-        <w:t>ice</w:t>
-      </w:r>
-      <w:r>
-        <w:rPr>
-          <w:sz w:val="24"/>
-          <w:szCs w:val="24"/>
-        </w:rPr>
-        <w:t>_vet</w:t>
+        <w:t xml:space="preserve">id, </w:t>
+      </w:r>
+      <w:r>
+        <w:rPr>
+          <w:sz w:val="24"/>
+          <w:szCs w:val="24"/>
+        </w:rPr>
+        <w:t>vet</w:t>
       </w:r>
       <w:r>
         <w:rPr>
@@ -1101,7 +1391,7 @@
           <w:szCs w:val="24"/>
           <w:u w:val="single"/>
         </w:rPr>
-        <w:t>visit_date, visit_time</w:t>
+        <w:t>visit_datetime</w:t>
       </w:r>
       <w:r>
         <w:rPr>
@@ -1145,7 +1435,23 @@
           <w:szCs w:val="24"/>
           <w:u w:val="single"/>
         </w:rPr>
-        <w:t>pet_id, visit_date, visit_time, service</w:t>
+        <w:t xml:space="preserve">pet_id, </w:t>
+      </w:r>
+      <w:r>
+        <w:rPr>
+          <w:sz w:val="24"/>
+          <w:szCs w:val="24"/>
+          <w:u w:val="single"/>
+        </w:rPr>
+        <w:t>visit_datetime</w:t>
+      </w:r>
+      <w:r>
+        <w:rPr>
+          <w:sz w:val="24"/>
+          <w:szCs w:val="24"/>
+          <w:u w:val="single"/>
+        </w:rPr>
+        <w:t>, service</w:t>
       </w:r>
       <w:r>
         <w:rPr>
@@ -1175,13 +1481,6 @@
           <w:sz w:val="24"/>
           <w:szCs w:val="24"/>
         </w:rPr>
-        <w:t>VISIT_</w:t>
-      </w:r>
-      <w:r>
-        <w:rPr>
-          <w:sz w:val="24"/>
-          <w:szCs w:val="24"/>
-        </w:rPr>
         <w:t>PRESCRIPTION</w:t>
       </w:r>
       <w:r>
@@ -1197,7 +1496,15 @@
           <w:szCs w:val="24"/>
           <w:u w:val="single"/>
         </w:rPr>
-        <w:t>pet_id, visit_date, visit_time</w:t>
+        <w:t xml:space="preserve">pet_id, </w:t>
+      </w:r>
+      <w:r>
+        <w:rPr>
+          <w:sz w:val="24"/>
+          <w:szCs w:val="24"/>
+          <w:u w:val="single"/>
+        </w:rPr>
+        <w:t>visit_datetime</w:t>
       </w:r>
       <w:r>
         <w:rPr>
@@ -1388,21 +1695,7 @@
           <w:sz w:val="24"/>
           <w:szCs w:val="24"/>
         </w:rPr>
-        <w:t>serv</w:t>
-      </w:r>
-      <w:r>
-        <w:rPr>
-          <w:sz w:val="24"/>
-          <w:szCs w:val="24"/>
-        </w:rPr>
-        <w:t>ice</w:t>
-      </w:r>
-      <w:r>
-        <w:rPr>
-          <w:sz w:val="24"/>
-          <w:szCs w:val="24"/>
-        </w:rPr>
-        <w:t>_vet</w:t>
+        <w:t>vet</w:t>
       </w:r>
       <w:r>
         <w:rPr>
@@ -1416,14 +1709,21 @@
           <w:sz w:val="24"/>
           <w:szCs w:val="24"/>
         </w:rPr>
-        <w:t>id, serv</w:t>
-      </w:r>
-      <w:r>
-        <w:rPr>
-          <w:sz w:val="24"/>
-          <w:szCs w:val="24"/>
-        </w:rPr>
-        <w:t>ice_vet_</w:t>
+        <w:t xml:space="preserve">id, </w:t>
+      </w:r>
+      <w:r>
+        <w:rPr>
+          <w:sz w:val="24"/>
+          <w:szCs w:val="24"/>
+        </w:rPr>
+        <w:t>vet</w:t>
+      </w:r>
+      <w:r>
+        <w:rPr>
+          <w:sz w:val="24"/>
+          <w:szCs w:val="24"/>
+        </w:rPr>
+        <w:t>_</w:t>
       </w:r>
       <w:r>
         <w:rPr>
@@ -1445,7 +1745,7 @@
           <w:szCs w:val="24"/>
           <w:u w:val="single"/>
         </w:rPr>
-        <w:t>visit_date, visit_time</w:t>
+        <w:t>visit_datetime</w:t>
       </w:r>
       <w:r>
         <w:rPr>
@@ -1505,7 +1805,23 @@
           <w:szCs w:val="24"/>
           <w:u w:val="single"/>
         </w:rPr>
-        <w:t>pet_id, visit_date, visit_time, service</w:t>
+        <w:t xml:space="preserve">pet_id, </w:t>
+      </w:r>
+      <w:r>
+        <w:rPr>
+          <w:sz w:val="24"/>
+          <w:szCs w:val="24"/>
+          <w:u w:val="single"/>
+        </w:rPr>
+        <w:t>visit_datetime</w:t>
+      </w:r>
+      <w:r>
+        <w:rPr>
+          <w:sz w:val="24"/>
+          <w:szCs w:val="24"/>
+          <w:u w:val="single"/>
+        </w:rPr>
+        <w:t>, service</w:t>
       </w:r>
       <w:r>
         <w:rPr>
@@ -1573,22 +1889,30 @@
           <w:sz w:val="24"/>
           <w:szCs w:val="24"/>
         </w:rPr>
-        <w:t>VISIT_</w:t>
-      </w:r>
-      <w:r>
-        <w:rPr>
-          <w:sz w:val="24"/>
-          <w:szCs w:val="24"/>
-        </w:rPr>
-        <w:t>PRESCRIPTION (</w:t>
-      </w:r>
-      <w:r>
-        <w:rPr>
-          <w:sz w:val="24"/>
-          <w:szCs w:val="24"/>
-          <w:u w:val="single"/>
-        </w:rPr>
-        <w:t>pet_id, visit_date, visit_time</w:t>
+        <w:t>PRESCRIPTION</w:t>
+      </w:r>
+      <w:r>
+        <w:rPr>
+          <w:sz w:val="24"/>
+          <w:szCs w:val="24"/>
+        </w:rPr>
+        <w:t xml:space="preserve"> (</w:t>
+      </w:r>
+      <w:r>
+        <w:rPr>
+          <w:sz w:val="24"/>
+          <w:szCs w:val="24"/>
+          <w:u w:val="single"/>
+        </w:rPr>
+        <w:t xml:space="preserve">pet_id, </w:t>
+      </w:r>
+      <w:r>
+        <w:rPr>
+          <w:sz w:val="24"/>
+          <w:szCs w:val="24"/>
+          <w:u w:val="single"/>
+        </w:rPr>
+        <w:t>visit_datetime</w:t>
       </w:r>
       <w:r>
         <w:rPr>
@@ -1618,7 +1942,6 @@
           <w:sz w:val="24"/>
           <w:szCs w:val="24"/>
         </w:rPr>
-        <w:lastRenderedPageBreak/>
         <w:t xml:space="preserve">DRUG </w:t>
       </w:r>
       <w:r>
@@ -1672,21 +1995,7 @@
           <w:sz w:val="24"/>
           <w:szCs w:val="24"/>
         </w:rPr>
-        <w:t>serv</w:t>
-      </w:r>
-      <w:r>
-        <w:rPr>
-          <w:sz w:val="24"/>
-          <w:szCs w:val="24"/>
-        </w:rPr>
-        <w:t>ice</w:t>
-      </w:r>
-      <w:r>
-        <w:rPr>
-          <w:sz w:val="24"/>
-          <w:szCs w:val="24"/>
-        </w:rPr>
-        <w:t>_vet</w:t>
+        <w:t>vet</w:t>
       </w:r>
       <w:r>
         <w:rPr>
@@ -1714,21 +2023,14 @@
           <w:sz w:val="24"/>
           <w:szCs w:val="24"/>
         </w:rPr>
-        <w:t xml:space="preserve"> serv</w:t>
-      </w:r>
-      <w:r>
-        <w:rPr>
-          <w:sz w:val="24"/>
-          <w:szCs w:val="24"/>
-        </w:rPr>
-        <w:t>ice</w:t>
-      </w:r>
-      <w:r>
-        <w:rPr>
-          <w:sz w:val="24"/>
-          <w:szCs w:val="24"/>
-        </w:rPr>
-        <w:t>_vet</w:t>
+        <w:t xml:space="preserve"> </w:t>
+      </w:r>
+      <w:r>
+        <w:rPr>
+          <w:sz w:val="24"/>
+          <w:szCs w:val="24"/>
+        </w:rPr>
+        <w:t>vet</w:t>
       </w:r>
       <w:r>
         <w:rPr>
@@ -1808,22 +2110,22 @@
           <w:sz w:val="24"/>
           <w:szCs w:val="24"/>
         </w:rPr>
-        <w:t>service_</w:t>
-      </w:r>
-      <w:r>
-        <w:rPr>
-          <w:sz w:val="24"/>
-          <w:szCs w:val="24"/>
-        </w:rPr>
-        <w:t xml:space="preserve">vet_id, </w:t>
-      </w:r>
-      <w:r>
-        <w:rPr>
-          <w:sz w:val="24"/>
-          <w:szCs w:val="24"/>
-          <w:u w:val="single"/>
-        </w:rPr>
-        <w:t>visit_date, visit_time</w:t>
+        <w:t>vet</w:t>
+      </w:r>
+      <w:r>
+        <w:rPr>
+          <w:sz w:val="24"/>
+          <w:szCs w:val="24"/>
+        </w:rPr>
+        <w:t xml:space="preserve">_id, </w:t>
+      </w:r>
+      <w:r>
+        <w:rPr>
+          <w:sz w:val="24"/>
+          <w:szCs w:val="24"/>
+          <w:u w:val="single"/>
+        </w:rPr>
+        <w:t>visit_datetime</w:t>
       </w:r>
       <w:r>
         <w:rPr>
@@ -1845,23 +2147,22 @@
           <w:sz w:val="24"/>
           <w:szCs w:val="24"/>
         </w:rPr>
-        <w:t>SERVICE_VET (</w:t>
-      </w:r>
-      <w:r>
-        <w:rPr>
-          <w:sz w:val="24"/>
-          <w:szCs w:val="24"/>
-          <w:u w:val="single"/>
-        </w:rPr>
-        <w:t>serv</w:t>
-      </w:r>
-      <w:r>
-        <w:rPr>
-          <w:sz w:val="24"/>
-          <w:szCs w:val="24"/>
-          <w:u w:val="single"/>
-        </w:rPr>
-        <w:t>ice_vet</w:t>
+        <w:t>VET</w:t>
+      </w:r>
+      <w:r>
+        <w:rPr>
+          <w:sz w:val="24"/>
+          <w:szCs w:val="24"/>
+        </w:rPr>
+        <w:t xml:space="preserve"> (</w:t>
+      </w:r>
+      <w:r>
+        <w:rPr>
+          <w:sz w:val="24"/>
+          <w:szCs w:val="24"/>
+          <w:u w:val="single"/>
+        </w:rPr>
+        <w:t>vet</w:t>
       </w:r>
       <w:r>
         <w:rPr>
@@ -1876,14 +2177,14 @@
           <w:sz w:val="24"/>
           <w:szCs w:val="24"/>
         </w:rPr>
-        <w:t>, serv</w:t>
-      </w:r>
-      <w:r>
-        <w:rPr>
-          <w:sz w:val="24"/>
-          <w:szCs w:val="24"/>
-        </w:rPr>
-        <w:t>ice_vet</w:t>
+        <w:t xml:space="preserve">, </w:t>
+      </w:r>
+      <w:r>
+        <w:rPr>
+          <w:sz w:val="24"/>
+          <w:szCs w:val="24"/>
+        </w:rPr>
+        <w:t>vet</w:t>
       </w:r>
       <w:r>
         <w:rPr>
@@ -1943,7 +2244,23 @@
           <w:szCs w:val="24"/>
           <w:u w:val="single"/>
         </w:rPr>
-        <w:t>pet_id, visit_date, visit_time, service</w:t>
+        <w:t xml:space="preserve">pet_id, </w:t>
+      </w:r>
+      <w:r>
+        <w:rPr>
+          <w:sz w:val="24"/>
+          <w:szCs w:val="24"/>
+          <w:u w:val="single"/>
+        </w:rPr>
+        <w:t>visit_datetime</w:t>
+      </w:r>
+      <w:r>
+        <w:rPr>
+          <w:sz w:val="24"/>
+          <w:szCs w:val="24"/>
+          <w:u w:val="single"/>
+        </w:rPr>
+        <w:t>, service</w:t>
       </w:r>
       <w:r>
         <w:rPr>
@@ -2011,22 +2328,30 @@
           <w:sz w:val="24"/>
           <w:szCs w:val="24"/>
         </w:rPr>
-        <w:t>VISIT_</w:t>
-      </w:r>
-      <w:r>
-        <w:rPr>
-          <w:sz w:val="24"/>
-          <w:szCs w:val="24"/>
-        </w:rPr>
-        <w:t>PRESCRIPTION (</w:t>
-      </w:r>
-      <w:r>
-        <w:rPr>
-          <w:sz w:val="24"/>
-          <w:szCs w:val="24"/>
-          <w:u w:val="single"/>
-        </w:rPr>
-        <w:t>pet_id, visit_date, visit_time</w:t>
+        <w:t>PRESCRIPTION</w:t>
+      </w:r>
+      <w:r>
+        <w:rPr>
+          <w:sz w:val="24"/>
+          <w:szCs w:val="24"/>
+        </w:rPr>
+        <w:t xml:space="preserve"> (</w:t>
+      </w:r>
+      <w:r>
+        <w:rPr>
+          <w:sz w:val="24"/>
+          <w:szCs w:val="24"/>
+          <w:u w:val="single"/>
+        </w:rPr>
+        <w:t xml:space="preserve">pet_id, </w:t>
+      </w:r>
+      <w:r>
+        <w:rPr>
+          <w:sz w:val="24"/>
+          <w:szCs w:val="24"/>
+          <w:u w:val="single"/>
+        </w:rPr>
+        <w:t>visit_datetime</w:t>
       </w:r>
       <w:r>
         <w:rPr>
@@ -2109,7 +2434,21 @@
           <w:sz w:val="24"/>
           <w:szCs w:val="24"/>
         </w:rPr>
-        <w:t xml:space="preserve">pet_id, visit_date, visit_time </w:t>
+        <w:t xml:space="preserve">pet_id, </w:t>
+      </w:r>
+      <w:r>
+        <w:rPr>
+          <w:sz w:val="24"/>
+          <w:szCs w:val="24"/>
+        </w:rPr>
+        <w:t>visit_datetime</w:t>
+      </w:r>
+      <w:r>
+        <w:rPr>
+          <w:sz w:val="24"/>
+          <w:szCs w:val="24"/>
+        </w:rPr>
+        <w:t xml:space="preserve"> </w:t>
       </w:r>
       <w:r>
         <w:rPr>
@@ -2123,22 +2462,43 @@
           <w:sz w:val="24"/>
           <w:szCs w:val="24"/>
         </w:rPr>
-        <w:t xml:space="preserve"> service_vet_id, visit_totalcost, visit_paidby</w:t>
-      </w:r>
-    </w:p>
-    <w:p>
-      <w:pPr>
-        <w:rPr>
-          <w:sz w:val="24"/>
-          <w:szCs w:val="24"/>
-        </w:rPr>
-      </w:pPr>
-      <w:r>
-        <w:rPr>
-          <w:sz w:val="24"/>
-          <w:szCs w:val="24"/>
-        </w:rPr>
-        <w:t xml:space="preserve">service_vet_id </w:t>
+        <w:t xml:space="preserve"> </w:t>
+      </w:r>
+      <w:r>
+        <w:rPr>
+          <w:sz w:val="24"/>
+          <w:szCs w:val="24"/>
+        </w:rPr>
+        <w:t>vet</w:t>
+      </w:r>
+      <w:r>
+        <w:rPr>
+          <w:sz w:val="24"/>
+          <w:szCs w:val="24"/>
+        </w:rPr>
+        <w:t>_id, visit_totalcost, visit_paidby</w:t>
+      </w:r>
+    </w:p>
+    <w:p>
+      <w:pPr>
+        <w:rPr>
+          <w:sz w:val="24"/>
+          <w:szCs w:val="24"/>
+        </w:rPr>
+      </w:pPr>
+      <w:r>
+        <w:rPr>
+          <w:sz w:val="24"/>
+          <w:szCs w:val="24"/>
+        </w:rPr>
+        <w:t>vet</w:t>
+      </w:r>
+      <w:r>
+        <w:rPr>
+          <w:sz w:val="24"/>
+          <w:szCs w:val="24"/>
+        </w:rPr>
+        <w:t xml:space="preserve">_id </w:t>
       </w:r>
       <w:r>
         <w:rPr>
@@ -2152,7 +2512,21 @@
           <w:sz w:val="24"/>
           <w:szCs w:val="24"/>
         </w:rPr>
-        <w:t xml:space="preserve"> service_vet_name</w:t>
+        <w:t xml:space="preserve"> </w:t>
+      </w:r>
+      <w:r>
+        <w:rPr>
+          <w:sz w:val="24"/>
+          <w:szCs w:val="24"/>
+        </w:rPr>
+        <w:t>vet</w:t>
+      </w:r>
+      <w:r>
+        <w:rPr>
+          <w:sz w:val="24"/>
+          <w:szCs w:val="24"/>
+        </w:rPr>
+        <w:t>_name</w:t>
       </w:r>
     </w:p>
     <w:p>
@@ -2196,7 +2570,21 @@
           <w:sz w:val="24"/>
           <w:szCs w:val="24"/>
         </w:rPr>
-        <w:t xml:space="preserve">pet_id, visit_date, visit_time, service_code </w:t>
+        <w:t xml:space="preserve">pet_id, </w:t>
+      </w:r>
+      <w:r>
+        <w:rPr>
+          <w:sz w:val="24"/>
+          <w:szCs w:val="24"/>
+        </w:rPr>
+        <w:t>visit_datetime</w:t>
+      </w:r>
+      <w:r>
+        <w:rPr>
+          <w:sz w:val="24"/>
+          <w:szCs w:val="24"/>
+        </w:rPr>
+        <w:t xml:space="preserve">, service_code </w:t>
       </w:r>
       <w:r>
         <w:rPr>
@@ -2254,7 +2642,21 @@
           <w:sz w:val="24"/>
           <w:szCs w:val="24"/>
         </w:rPr>
-        <w:t xml:space="preserve">pet_id, visit_date, visit_time, drug_id </w:t>
+        <w:t xml:space="preserve">pet_id, </w:t>
+      </w:r>
+      <w:r>
+        <w:rPr>
+          <w:sz w:val="24"/>
+          <w:szCs w:val="24"/>
+        </w:rPr>
+        <w:t>visit_datetime</w:t>
+      </w:r>
+      <w:r>
+        <w:rPr>
+          <w:sz w:val="24"/>
+          <w:szCs w:val="24"/>
+        </w:rPr>
+        <w:t xml:space="preserve">, drug_id </w:t>
       </w:r>
       <w:r>
         <w:rPr>
@@ -2363,7 +2765,21 @@
           <w:sz w:val="24"/>
           <w:szCs w:val="24"/>
         </w:rPr>
-        <w:t>, owner_givname, owner_famname, owner_addstreet, owner_addtown, owner_addpostcode, pref_vetid)</w:t>
+        <w:t xml:space="preserve">, owner_givname, owner_famname, owner_addstreet, owner_addtown, owner_addpostcode, </w:t>
+      </w:r>
+      <w:r>
+        <w:rPr>
+          <w:sz w:val="24"/>
+          <w:szCs w:val="24"/>
+        </w:rPr>
+        <w:t>vet_</w:t>
+      </w:r>
+      <w:r>
+        <w:rPr>
+          <w:sz w:val="24"/>
+          <w:szCs w:val="24"/>
+        </w:rPr>
+        <w:t>id)</w:t>
       </w:r>
     </w:p>
     <w:p>
@@ -2383,22 +2799,51 @@
           <w:sz w:val="24"/>
           <w:szCs w:val="24"/>
         </w:rPr>
-        <w:t>PREFERENCE (</w:t>
-      </w:r>
-      <w:r>
-        <w:rPr>
-          <w:sz w:val="24"/>
-          <w:szCs w:val="24"/>
-          <w:u w:val="single"/>
-        </w:rPr>
-        <w:t>pref_vetid</w:t>
-      </w:r>
-      <w:r>
-        <w:rPr>
-          <w:sz w:val="24"/>
-          <w:szCs w:val="24"/>
-        </w:rPr>
-        <w:t>, pref_vetname)</w:t>
+        <w:t>VET</w:t>
+      </w:r>
+      <w:r>
+        <w:rPr>
+          <w:sz w:val="24"/>
+          <w:szCs w:val="24"/>
+        </w:rPr>
+        <w:t xml:space="preserve"> (</w:t>
+      </w:r>
+      <w:r>
+        <w:rPr>
+          <w:sz w:val="24"/>
+          <w:szCs w:val="24"/>
+          <w:u w:val="single"/>
+        </w:rPr>
+        <w:t>vet_</w:t>
+      </w:r>
+      <w:r>
+        <w:rPr>
+          <w:sz w:val="24"/>
+          <w:szCs w:val="24"/>
+          <w:u w:val="single"/>
+        </w:rPr>
+        <w:t>id</w:t>
+      </w:r>
+      <w:r>
+        <w:rPr>
+          <w:sz w:val="24"/>
+          <w:szCs w:val="24"/>
+        </w:rPr>
+        <w:t xml:space="preserve">, </w:t>
+      </w:r>
+      <w:r>
+        <w:rPr>
+          <w:sz w:val="24"/>
+          <w:szCs w:val="24"/>
+        </w:rPr>
+        <w:t>vet_</w:t>
+      </w:r>
+      <w:r>
+        <w:rPr>
+          <w:sz w:val="24"/>
+          <w:szCs w:val="24"/>
+        </w:rPr>
+        <w:t>name)</w:t>
       </w:r>
     </w:p>
     <w:p>
@@ -2468,15 +2913,29 @@
           <w:sz w:val="24"/>
           <w:szCs w:val="24"/>
         </w:rPr>
-        <w:t xml:space="preserve">, service_vet_id, </w:t>
-      </w:r>
-      <w:r>
-        <w:rPr>
-          <w:sz w:val="24"/>
-          <w:szCs w:val="24"/>
-          <w:u w:val="single"/>
-        </w:rPr>
-        <w:t>visit_date, visit_time</w:t>
+        <w:t xml:space="preserve">, </w:t>
+      </w:r>
+      <w:r>
+        <w:rPr>
+          <w:sz w:val="24"/>
+          <w:szCs w:val="24"/>
+        </w:rPr>
+        <w:t>vet</w:t>
+      </w:r>
+      <w:r>
+        <w:rPr>
+          <w:sz w:val="24"/>
+          <w:szCs w:val="24"/>
+        </w:rPr>
+        <w:t xml:space="preserve">_id, </w:t>
+      </w:r>
+      <w:r>
+        <w:rPr>
+          <w:sz w:val="24"/>
+          <w:szCs w:val="24"/>
+          <w:u w:val="single"/>
+        </w:rPr>
+        <w:t>visit_datetime</w:t>
       </w:r>
       <w:r>
         <w:rPr>
@@ -2503,22 +2962,51 @@
           <w:sz w:val="24"/>
           <w:szCs w:val="24"/>
         </w:rPr>
-        <w:t>SERVICE_VET (</w:t>
-      </w:r>
-      <w:r>
-        <w:rPr>
-          <w:sz w:val="24"/>
-          <w:szCs w:val="24"/>
-          <w:u w:val="single"/>
-        </w:rPr>
-        <w:t>service_vet_id</w:t>
-      </w:r>
-      <w:r>
-        <w:rPr>
-          <w:sz w:val="24"/>
-          <w:szCs w:val="24"/>
-        </w:rPr>
-        <w:t>, service_vet_name)</w:t>
+        <w:t>VET</w:t>
+      </w:r>
+      <w:r>
+        <w:rPr>
+          <w:sz w:val="24"/>
+          <w:szCs w:val="24"/>
+        </w:rPr>
+        <w:t xml:space="preserve"> (</w:t>
+      </w:r>
+      <w:r>
+        <w:rPr>
+          <w:sz w:val="24"/>
+          <w:szCs w:val="24"/>
+          <w:u w:val="single"/>
+        </w:rPr>
+        <w:t>vet</w:t>
+      </w:r>
+      <w:r>
+        <w:rPr>
+          <w:sz w:val="24"/>
+          <w:szCs w:val="24"/>
+          <w:u w:val="single"/>
+        </w:rPr>
+        <w:t>_id</w:t>
+      </w:r>
+      <w:r>
+        <w:rPr>
+          <w:sz w:val="24"/>
+          <w:szCs w:val="24"/>
+        </w:rPr>
+        <w:t xml:space="preserve">, </w:t>
+      </w:r>
+      <w:r>
+        <w:rPr>
+          <w:sz w:val="24"/>
+          <w:szCs w:val="24"/>
+        </w:rPr>
+        <w:t>vet</w:t>
+      </w:r>
+      <w:r>
+        <w:rPr>
+          <w:sz w:val="24"/>
+          <w:szCs w:val="24"/>
+        </w:rPr>
+        <w:t>_name)</w:t>
       </w:r>
     </w:p>
     <w:p>
@@ -2581,7 +3069,23 @@
           <w:szCs w:val="24"/>
           <w:u w:val="single"/>
         </w:rPr>
-        <w:t xml:space="preserve">pet_id, visit_date, visit_time, service_code, </w:t>
+        <w:t xml:space="preserve">pet_id, </w:t>
+      </w:r>
+      <w:r>
+        <w:rPr>
+          <w:sz w:val="24"/>
+          <w:szCs w:val="24"/>
+          <w:u w:val="single"/>
+        </w:rPr>
+        <w:t>visit_datetime</w:t>
+      </w:r>
+      <w:r>
+        <w:rPr>
+          <w:sz w:val="24"/>
+          <w:szCs w:val="24"/>
+          <w:u w:val="single"/>
+        </w:rPr>
+        <w:t xml:space="preserve">, service_code, </w:t>
       </w:r>
       <w:r>
         <w:rPr>
@@ -2608,7 +3112,6 @@
           <w:sz w:val="24"/>
           <w:szCs w:val="24"/>
         </w:rPr>
-        <w:lastRenderedPageBreak/>
         <w:t>SERVICE (</w:t>
       </w:r>
       <w:r>
@@ -2644,22 +3147,39 @@
           <w:sz w:val="24"/>
           <w:szCs w:val="24"/>
         </w:rPr>
-        <w:t>VISIT_</w:t>
-      </w:r>
-      <w:r>
-        <w:rPr>
-          <w:sz w:val="24"/>
-          <w:szCs w:val="24"/>
-        </w:rPr>
-        <w:t>PRESCRIPTION (</w:t>
-      </w:r>
-      <w:r>
-        <w:rPr>
-          <w:sz w:val="24"/>
-          <w:szCs w:val="24"/>
-          <w:u w:val="single"/>
-        </w:rPr>
-        <w:t xml:space="preserve">pet_id, visit_date, visit_time, drug_id, </w:t>
+        <w:lastRenderedPageBreak/>
+        <w:t>PRESCRIPTION</w:t>
+      </w:r>
+      <w:r>
+        <w:rPr>
+          <w:sz w:val="24"/>
+          <w:szCs w:val="24"/>
+        </w:rPr>
+        <w:t xml:space="preserve"> (</w:t>
+      </w:r>
+      <w:r>
+        <w:rPr>
+          <w:sz w:val="24"/>
+          <w:szCs w:val="24"/>
+          <w:u w:val="single"/>
+        </w:rPr>
+        <w:t xml:space="preserve">pet_id, </w:t>
+      </w:r>
+      <w:r>
+        <w:rPr>
+          <w:sz w:val="24"/>
+          <w:szCs w:val="24"/>
+          <w:u w:val="single"/>
+        </w:rPr>
+        <w:t>visit_datetime</w:t>
+      </w:r>
+      <w:r>
+        <w:rPr>
+          <w:sz w:val="24"/>
+          <w:szCs w:val="24"/>
+          <w:u w:val="single"/>
+        </w:rPr>
+        <w:t xml:space="preserve">, drug_id, </w:t>
       </w:r>
       <w:r>
         <w:rPr>
@@ -2772,7 +3292,21 @@
           <w:sz w:val="24"/>
           <w:szCs w:val="24"/>
         </w:rPr>
-        <w:t>, owner_givname, owner_famname, owner_addstreet, owner_addtown, owner_addpostcode, pref_vetid)</w:t>
+        <w:t xml:space="preserve">, owner_givname, owner_famname, owner_addstreet, owner_addtown, owner_addpostcode, </w:t>
+      </w:r>
+      <w:r>
+        <w:rPr>
+          <w:sz w:val="24"/>
+          <w:szCs w:val="24"/>
+        </w:rPr>
+        <w:t>vet_</w:t>
+      </w:r>
+      <w:r>
+        <w:rPr>
+          <w:sz w:val="24"/>
+          <w:szCs w:val="24"/>
+        </w:rPr>
+        <w:t>id)</w:t>
       </w:r>
     </w:p>
     <w:p>
@@ -2793,44 +3327,79 @@
       </w:r>
       <w:r>
         <w:rPr>
-          <w:sz w:val="24"/>
-          <w:szCs w:val="24"/>
-        </w:rPr>
-        <w:br/>
-        <w:t>PREFERENCE (</w:t>
-      </w:r>
-      <w:r>
-        <w:rPr>
-          <w:sz w:val="24"/>
-          <w:szCs w:val="24"/>
-          <w:u w:val="single"/>
-        </w:rPr>
-        <w:t>pref_vetid</w:t>
-      </w:r>
-      <w:r>
-        <w:rPr>
-          <w:sz w:val="24"/>
-          <w:szCs w:val="24"/>
-        </w:rPr>
-        <w:t>, pref_vetname)</w:t>
-      </w:r>
-    </w:p>
-    <w:p>
-      <w:pPr>
-        <w:rPr>
-          <w:sz w:val="24"/>
-          <w:szCs w:val="24"/>
-        </w:rPr>
-      </w:pPr>
-      <w:r>
-        <w:rPr>
           <w:b/>
           <w:bCs/>
           <w:sz w:val="24"/>
           <w:szCs w:val="24"/>
         </w:rPr>
-        <w:t xml:space="preserve">3 and 6 </w:t>
-      </w:r>
+        <w:t xml:space="preserve"> &amp; 5 - merge</w:t>
+      </w:r>
+      <w:r>
+        <w:rPr>
+          <w:sz w:val="24"/>
+          <w:szCs w:val="24"/>
+        </w:rPr>
+        <w:br/>
+      </w:r>
+      <w:r>
+        <w:rPr>
+          <w:sz w:val="24"/>
+          <w:szCs w:val="24"/>
+        </w:rPr>
+        <w:t>VET</w:t>
+      </w:r>
+      <w:r>
+        <w:rPr>
+          <w:sz w:val="24"/>
+          <w:szCs w:val="24"/>
+        </w:rPr>
+        <w:t xml:space="preserve"> (</w:t>
+      </w:r>
+      <w:r>
+        <w:rPr>
+          <w:sz w:val="24"/>
+          <w:szCs w:val="24"/>
+          <w:u w:val="single"/>
+        </w:rPr>
+        <w:t>vet_</w:t>
+      </w:r>
+      <w:r>
+        <w:rPr>
+          <w:sz w:val="24"/>
+          <w:szCs w:val="24"/>
+          <w:u w:val="single"/>
+        </w:rPr>
+        <w:t>id</w:t>
+      </w:r>
+      <w:r>
+        <w:rPr>
+          <w:sz w:val="24"/>
+          <w:szCs w:val="24"/>
+        </w:rPr>
+        <w:t xml:space="preserve">, </w:t>
+      </w:r>
+      <w:r>
+        <w:rPr>
+          <w:sz w:val="24"/>
+          <w:szCs w:val="24"/>
+        </w:rPr>
+        <w:t>vet_</w:t>
+      </w:r>
+      <w:r>
+        <w:rPr>
+          <w:sz w:val="24"/>
+          <w:szCs w:val="24"/>
+        </w:rPr>
+        <w:t>name)</w:t>
+      </w:r>
+    </w:p>
+    <w:p>
+      <w:pPr>
+        <w:rPr>
+          <w:sz w:val="24"/>
+          <w:szCs w:val="24"/>
+        </w:rPr>
+      </w:pPr>
       <w:r>
         <w:rPr>
           <w:b/>
@@ -2838,7 +3407,7 @@
           <w:sz w:val="24"/>
           <w:szCs w:val="24"/>
         </w:rPr>
-        <w:t xml:space="preserve">- </w:t>
+        <w:t xml:space="preserve">3 </w:t>
       </w:r>
       <w:r>
         <w:rPr>
@@ -2847,6 +3416,33 @@
           <w:sz w:val="24"/>
           <w:szCs w:val="24"/>
         </w:rPr>
+        <w:t>&amp;</w:t>
+      </w:r>
+      <w:r>
+        <w:rPr>
+          <w:b/>
+          <w:bCs/>
+          <w:sz w:val="24"/>
+          <w:szCs w:val="24"/>
+        </w:rPr>
+        <w:t xml:space="preserve"> 6 </w:t>
+      </w:r>
+      <w:r>
+        <w:rPr>
+          <w:b/>
+          <w:bCs/>
+          <w:sz w:val="24"/>
+          <w:szCs w:val="24"/>
+        </w:rPr>
+        <w:t xml:space="preserve">- </w:t>
+      </w:r>
+      <w:r>
+        <w:rPr>
+          <w:b/>
+          <w:bCs/>
+          <w:sz w:val="24"/>
+          <w:szCs w:val="24"/>
+        </w:rPr>
         <w:t>merge</w:t>
       </w:r>
       <w:r>
@@ -2924,15 +3520,29 @@
           <w:sz w:val="24"/>
           <w:szCs w:val="24"/>
         </w:rPr>
-        <w:t xml:space="preserve">, service_vet_id, </w:t>
-      </w:r>
-      <w:r>
-        <w:rPr>
-          <w:sz w:val="24"/>
-          <w:szCs w:val="24"/>
-          <w:u w:val="single"/>
-        </w:rPr>
-        <w:t>visit_date, visit_time</w:t>
+        <w:t xml:space="preserve">, </w:t>
+      </w:r>
+      <w:r>
+        <w:rPr>
+          <w:sz w:val="24"/>
+          <w:szCs w:val="24"/>
+        </w:rPr>
+        <w:t>vet</w:t>
+      </w:r>
+      <w:r>
+        <w:rPr>
+          <w:sz w:val="24"/>
+          <w:szCs w:val="24"/>
+        </w:rPr>
+        <w:t xml:space="preserve">_id, </w:t>
+      </w:r>
+      <w:r>
+        <w:rPr>
+          <w:sz w:val="24"/>
+          <w:szCs w:val="24"/>
+          <w:u w:val="single"/>
+        </w:rPr>
+        <w:t>visit_datetime</w:t>
       </w:r>
       <w:r>
         <w:rPr>
@@ -2956,7 +3566,7 @@
           <w:sz w:val="24"/>
           <w:szCs w:val="24"/>
         </w:rPr>
-        <w:t>5</w:t>
+        <w:t>7</w:t>
       </w:r>
       <w:r>
         <w:rPr>
@@ -2964,22 +3574,106 @@
           <w:szCs w:val="24"/>
         </w:rPr>
         <w:br/>
-        <w:t>SERVICE_VET (</w:t>
-      </w:r>
-      <w:r>
-        <w:rPr>
-          <w:sz w:val="24"/>
-          <w:szCs w:val="24"/>
-          <w:u w:val="single"/>
-        </w:rPr>
-        <w:t>service_vet_id</w:t>
-      </w:r>
-      <w:r>
-        <w:rPr>
-          <w:sz w:val="24"/>
-          <w:szCs w:val="24"/>
-        </w:rPr>
-        <w:t>, service_vet_name)</w:t>
+        <w:t>VISIT_SERVICE (</w:t>
+      </w:r>
+      <w:r>
+        <w:rPr>
+          <w:sz w:val="24"/>
+          <w:szCs w:val="24"/>
+          <w:u w:val="single"/>
+        </w:rPr>
+        <w:t xml:space="preserve">pet_id, </w:t>
+      </w:r>
+      <w:r>
+        <w:rPr>
+          <w:sz w:val="24"/>
+          <w:szCs w:val="24"/>
+          <w:u w:val="single"/>
+        </w:rPr>
+        <w:t>visit_datetime</w:t>
+      </w:r>
+      <w:r>
+        <w:rPr>
+          <w:sz w:val="24"/>
+          <w:szCs w:val="24"/>
+          <w:u w:val="single"/>
+        </w:rPr>
+        <w:t xml:space="preserve">, service_code, </w:t>
+      </w:r>
+      <w:r>
+        <w:rPr>
+          <w:sz w:val="24"/>
+          <w:szCs w:val="24"/>
+        </w:rPr>
+        <w:t>service_cost)</w:t>
+      </w:r>
+    </w:p>
+    <w:p>
+      <w:pPr>
+        <w:rPr>
+          <w:sz w:val="24"/>
+          <w:szCs w:val="24"/>
+        </w:rPr>
+      </w:pPr>
+      <w:r>
+        <w:rPr>
+          <w:sz w:val="24"/>
+          <w:szCs w:val="24"/>
+        </w:rPr>
+        <w:t>After adding prefixes:</w:t>
+      </w:r>
+    </w:p>
+    <w:p>
+      <w:pPr>
+        <w:rPr>
+          <w:sz w:val="24"/>
+          <w:szCs w:val="24"/>
+        </w:rPr>
+      </w:pPr>
+      <w:r>
+        <w:rPr>
+          <w:sz w:val="24"/>
+          <w:szCs w:val="24"/>
+        </w:rPr>
+        <w:t>VISIT_SERVICE (</w:t>
+      </w:r>
+      <w:r>
+        <w:rPr>
+          <w:sz w:val="24"/>
+          <w:szCs w:val="24"/>
+          <w:u w:val="single"/>
+        </w:rPr>
+        <w:t xml:space="preserve">pet_id, </w:t>
+      </w:r>
+      <w:r>
+        <w:rPr>
+          <w:sz w:val="24"/>
+          <w:szCs w:val="24"/>
+          <w:u w:val="single"/>
+        </w:rPr>
+        <w:t>visit_datetime</w:t>
+      </w:r>
+      <w:r>
+        <w:rPr>
+          <w:sz w:val="24"/>
+          <w:szCs w:val="24"/>
+          <w:u w:val="single"/>
+        </w:rPr>
+        <w:t xml:space="preserve">, service_code, </w:t>
+      </w:r>
+      <w:r>
+        <w:rPr>
+          <w:sz w:val="24"/>
+          <w:szCs w:val="24"/>
+        </w:rPr>
+        <w:t>visit_s</w:t>
+      </w:r>
+      <w:r>
+        <w:rPr>
+          <w:sz w:val="24"/>
+          <w:szCs w:val="24"/>
+        </w:rPr>
+        <w:t>ervice_cost)</w:t>
       </w:r>
     </w:p>
     <w:p>
@@ -2996,7 +3690,7 @@
           <w:sz w:val="24"/>
           <w:szCs w:val="24"/>
         </w:rPr>
-        <w:t>7</w:t>
+        <w:t>8</w:t>
       </w:r>
       <w:r>
         <w:rPr>
@@ -3004,74 +3698,22 @@
           <w:szCs w:val="24"/>
         </w:rPr>
         <w:br/>
-        <w:t>VISIT_SERVICE (</w:t>
-      </w:r>
-      <w:r>
-        <w:rPr>
-          <w:sz w:val="24"/>
-          <w:szCs w:val="24"/>
-          <w:u w:val="single"/>
-        </w:rPr>
-        <w:t xml:space="preserve">pet_id, visit_date, visit_time, service_code, </w:t>
-      </w:r>
-      <w:r>
-        <w:rPr>
-          <w:sz w:val="24"/>
-          <w:szCs w:val="24"/>
-        </w:rPr>
-        <w:t>service_cost)</w:t>
-      </w:r>
-    </w:p>
-    <w:p>
-      <w:pPr>
-        <w:rPr>
-          <w:sz w:val="24"/>
-          <w:szCs w:val="24"/>
-        </w:rPr>
-      </w:pPr>
-      <w:r>
-        <w:rPr>
-          <w:sz w:val="24"/>
-          <w:szCs w:val="24"/>
-        </w:rPr>
-        <w:t>After adding prefixes:</w:t>
-      </w:r>
-    </w:p>
-    <w:p>
-      <w:pPr>
-        <w:rPr>
-          <w:sz w:val="24"/>
-          <w:szCs w:val="24"/>
-        </w:rPr>
-      </w:pPr>
-      <w:r>
-        <w:rPr>
-          <w:sz w:val="24"/>
-          <w:szCs w:val="24"/>
-        </w:rPr>
-        <w:t>VISIT_SERVICE (</w:t>
-      </w:r>
-      <w:r>
-        <w:rPr>
-          <w:sz w:val="24"/>
-          <w:szCs w:val="24"/>
-          <w:u w:val="single"/>
-        </w:rPr>
-        <w:t xml:space="preserve">pet_id, visit_date, visit_time, service_code, </w:t>
-      </w:r>
-      <w:r>
-        <w:rPr>
-          <w:sz w:val="24"/>
-          <w:szCs w:val="24"/>
-        </w:rPr>
-        <w:t>visit_s</w:t>
-      </w:r>
-      <w:r>
-        <w:rPr>
-          <w:sz w:val="24"/>
-          <w:szCs w:val="24"/>
-        </w:rPr>
-        <w:t>ervice_cost)</w:t>
+        <w:t>SERVICE (</w:t>
+      </w:r>
+      <w:r>
+        <w:rPr>
+          <w:sz w:val="24"/>
+          <w:szCs w:val="24"/>
+          <w:u w:val="single"/>
+        </w:rPr>
+        <w:t>service_code</w:t>
+      </w:r>
+      <w:r>
+        <w:rPr>
+          <w:sz w:val="24"/>
+          <w:szCs w:val="24"/>
+        </w:rPr>
+        <w:t>, service_desc)</w:t>
       </w:r>
     </w:p>
     <w:p>
@@ -3088,7 +3730,7 @@
           <w:sz w:val="24"/>
           <w:szCs w:val="24"/>
         </w:rPr>
-        <w:t>8</w:t>
+        <w:t>9</w:t>
       </w:r>
       <w:r>
         <w:rPr>
@@ -3096,55 +3738,44 @@
           <w:szCs w:val="24"/>
         </w:rPr>
         <w:br/>
-        <w:t>SERVICE (</w:t>
-      </w:r>
-      <w:r>
-        <w:rPr>
-          <w:sz w:val="24"/>
-          <w:szCs w:val="24"/>
-          <w:u w:val="single"/>
-        </w:rPr>
-        <w:t>service_code</w:t>
-      </w:r>
-      <w:r>
-        <w:rPr>
-          <w:sz w:val="24"/>
-          <w:szCs w:val="24"/>
-        </w:rPr>
-        <w:t>, service_desc)</w:t>
-      </w:r>
-    </w:p>
-    <w:p>
-      <w:pPr>
-        <w:rPr>
-          <w:sz w:val="24"/>
-          <w:szCs w:val="24"/>
-        </w:rPr>
-      </w:pPr>
-      <w:r>
-        <w:rPr>
-          <w:b/>
-          <w:bCs/>
-          <w:sz w:val="24"/>
-          <w:szCs w:val="24"/>
-        </w:rPr>
-        <w:t>9</w:t>
-      </w:r>
-      <w:r>
-        <w:rPr>
-          <w:sz w:val="24"/>
-          <w:szCs w:val="24"/>
-        </w:rPr>
-        <w:br/>
-        <w:t>VISIT_PRESCRIPTION (</w:t>
-      </w:r>
-      <w:r>
-        <w:rPr>
-          <w:sz w:val="24"/>
-          <w:szCs w:val="24"/>
-          <w:u w:val="single"/>
-        </w:rPr>
-        <w:t xml:space="preserve">pet_id, visit_date, visit_time, drug_id, </w:t>
+      </w:r>
+      <w:r>
+        <w:rPr>
+          <w:sz w:val="24"/>
+          <w:szCs w:val="24"/>
+        </w:rPr>
+        <w:t>PRESCRIPTION</w:t>
+      </w:r>
+      <w:r>
+        <w:rPr>
+          <w:sz w:val="24"/>
+          <w:szCs w:val="24"/>
+        </w:rPr>
+        <w:t xml:space="preserve"> (</w:t>
+      </w:r>
+      <w:r>
+        <w:rPr>
+          <w:sz w:val="24"/>
+          <w:szCs w:val="24"/>
+          <w:u w:val="single"/>
+        </w:rPr>
+        <w:t xml:space="preserve">pet_id, </w:t>
+      </w:r>
+      <w:r>
+        <w:rPr>
+          <w:sz w:val="24"/>
+          <w:szCs w:val="24"/>
+          <w:u w:val="single"/>
+        </w:rPr>
+        <w:t>visit_datetime</w:t>
+      </w:r>
+      <w:r>
+        <w:rPr>
+          <w:sz w:val="24"/>
+          <w:szCs w:val="24"/>
+          <w:u w:val="single"/>
+        </w:rPr>
+        <w:t xml:space="preserve">, drug_id, </w:t>
       </w:r>
       <w:r>
         <w:rPr>
@@ -3181,15 +3812,38 @@
           <w:sz w:val="24"/>
           <w:szCs w:val="24"/>
         </w:rPr>
-        <w:t>VISIT_PRESCRIPTION (</w:t>
-      </w:r>
-      <w:r>
-        <w:rPr>
-          <w:sz w:val="24"/>
-          <w:szCs w:val="24"/>
-          <w:u w:val="single"/>
-        </w:rPr>
-        <w:t xml:space="preserve">pet_id, visit_date, visit_time, drug_id, </w:t>
+        <w:t>PRESCRIPTION</w:t>
+      </w:r>
+      <w:r>
+        <w:rPr>
+          <w:sz w:val="24"/>
+          <w:szCs w:val="24"/>
+        </w:rPr>
+        <w:t xml:space="preserve"> (</w:t>
+      </w:r>
+      <w:r>
+        <w:rPr>
+          <w:sz w:val="24"/>
+          <w:szCs w:val="24"/>
+          <w:u w:val="single"/>
+        </w:rPr>
+        <w:t xml:space="preserve">pet_id, </w:t>
+      </w:r>
+      <w:r>
+        <w:rPr>
+          <w:sz w:val="24"/>
+          <w:szCs w:val="24"/>
+          <w:u w:val="single"/>
+        </w:rPr>
+        <w:t>visit_datetime</w:t>
+      </w:r>
+      <w:r>
+        <w:rPr>
+          <w:sz w:val="24"/>
+          <w:szCs w:val="24"/>
+          <w:u w:val="single"/>
+        </w:rPr>
+        <w:t xml:space="preserve">, drug_id, </w:t>
       </w:r>
       <w:r>
         <w:rPr>

</xml_diff>